<commit_message>
- downgrade react - update resume ordering - update dockerfile
</commit_message>
<xml_diff>
--- a/public/resume/resume.docx
+++ b/public/resume/resume.docx
@@ -76,6 +76,202 @@
           <w:p>
             <w:pPr>
               <w:widowControl w:val="0"/>
+              <w:spacing w:line="240" w:lineRule="auto"/>
+              <w:rPr>
+                <w:rFonts w:ascii="Times New Roman" w:eastAsia="Times New Roman" w:hAnsi="Times New Roman" w:cs="Times New Roman"/>
+                <w:sz w:val="24"/>
+                <w:szCs w:val="24"/>
+                <w:u w:val="single"/>
+              </w:rPr>
+            </w:pPr>
+            <w:r>
+              <w:rPr>
+                <w:rFonts w:ascii="Times New Roman" w:eastAsia="Times New Roman" w:hAnsi="Times New Roman" w:cs="Times New Roman"/>
+                <w:sz w:val="24"/>
+                <w:szCs w:val="24"/>
+                <w:u w:val="single"/>
+              </w:rPr>
+              <w:t>Box Inc.</w:t>
+            </w:r>
+          </w:p>
+        </w:tc>
+        <w:tc>
+          <w:tcPr>
+            <w:tcW w:w="2955" w:type="dxa"/>
+            <w:shd w:val="clear" w:color="auto" w:fill="auto"/>
+            <w:tcMar>
+              <w:top w:w="100" w:type="dxa"/>
+              <w:left w:w="100" w:type="dxa"/>
+              <w:bottom w:w="100" w:type="dxa"/>
+              <w:right w:w="100" w:type="dxa"/>
+            </w:tcMar>
+          </w:tcPr>
+          <w:p>
+            <w:pPr>
+              <w:widowControl w:val="0"/>
+              <w:spacing w:line="240" w:lineRule="auto"/>
+              <w:rPr>
+                <w:rFonts w:ascii="Times New Roman" w:eastAsia="Times New Roman" w:hAnsi="Times New Roman" w:cs="Times New Roman"/>
+                <w:sz w:val="24"/>
+                <w:szCs w:val="24"/>
+                <w:u w:val="single"/>
+              </w:rPr>
+            </w:pPr>
+            <w:r>
+              <w:rPr>
+                <w:rFonts w:ascii="Times New Roman" w:eastAsia="Times New Roman" w:hAnsi="Times New Roman" w:cs="Times New Roman"/>
+                <w:sz w:val="24"/>
+                <w:szCs w:val="24"/>
+                <w:u w:val="single"/>
+              </w:rPr>
+              <w:t>Software Engineer</w:t>
+            </w:r>
+          </w:p>
+        </w:tc>
+        <w:tc>
+          <w:tcPr>
+            <w:tcW w:w="3120" w:type="dxa"/>
+            <w:shd w:val="clear" w:color="auto" w:fill="auto"/>
+            <w:tcMar>
+              <w:top w:w="100" w:type="dxa"/>
+              <w:left w:w="100" w:type="dxa"/>
+              <w:bottom w:w="100" w:type="dxa"/>
+              <w:right w:w="100" w:type="dxa"/>
+            </w:tcMar>
+          </w:tcPr>
+          <w:p>
+            <w:pPr>
+              <w:widowControl w:val="0"/>
+              <w:spacing w:line="240" w:lineRule="auto"/>
+              <w:rPr>
+                <w:rFonts w:ascii="Times New Roman" w:eastAsia="Times New Roman" w:hAnsi="Times New Roman" w:cs="Times New Roman"/>
+                <w:sz w:val="24"/>
+                <w:szCs w:val="24"/>
+                <w:u w:val="single"/>
+              </w:rPr>
+            </w:pPr>
+            <w:r>
+              <w:rPr>
+                <w:rFonts w:ascii="Times New Roman" w:eastAsia="Times New Roman" w:hAnsi="Times New Roman" w:cs="Times New Roman"/>
+                <w:sz w:val="24"/>
+                <w:szCs w:val="24"/>
+                <w:u w:val="single"/>
+              </w:rPr>
+              <w:t>January 2021 – Present</w:t>
+            </w:r>
+          </w:p>
+        </w:tc>
+      </w:tr>
+      <w:tr>
+        <w:trPr>
+          <w:trHeight w:val="480"/>
+        </w:trPr>
+        <w:tc>
+          <w:tcPr>
+            <w:tcW w:w="9360" w:type="dxa"/>
+            <w:gridSpan w:val="3"/>
+            <w:shd w:val="clear" w:color="auto" w:fill="auto"/>
+            <w:tcMar>
+              <w:top w:w="100" w:type="dxa"/>
+              <w:left w:w="100" w:type="dxa"/>
+              <w:bottom w:w="100" w:type="dxa"/>
+              <w:right w:w="100" w:type="dxa"/>
+            </w:tcMar>
+          </w:tcPr>
+          <w:p>
+            <w:pPr>
+              <w:widowControl w:val="0"/>
+              <w:numPr>
+                <w:ilvl w:val="0"/>
+                <w:numId w:val="4"/>
+              </w:numPr>
+              <w:spacing w:line="240" w:lineRule="auto"/>
+              <w:rPr>
+                <w:rFonts w:ascii="Times New Roman" w:eastAsia="Times New Roman" w:hAnsi="Times New Roman" w:cs="Times New Roman"/>
+                <w:sz w:val="24"/>
+                <w:szCs w:val="24"/>
+              </w:rPr>
+            </w:pPr>
+            <w:r>
+              <w:rPr>
+                <w:rFonts w:ascii="Times New Roman" w:eastAsia="Times New Roman" w:hAnsi="Times New Roman" w:cs="Times New Roman"/>
+                <w:sz w:val="24"/>
+                <w:szCs w:val="24"/>
+              </w:rPr>
+              <w:t>Built File Request Dashboard experience for administrators to manage File Requests of users within their enterprise.</w:t>
+            </w:r>
+          </w:p>
+          <w:p>
+            <w:pPr>
+              <w:widowControl w:val="0"/>
+              <w:numPr>
+                <w:ilvl w:val="0"/>
+                <w:numId w:val="4"/>
+              </w:numPr>
+              <w:spacing w:line="240" w:lineRule="auto"/>
+              <w:rPr>
+                <w:rFonts w:ascii="Times New Roman" w:eastAsia="Times New Roman" w:hAnsi="Times New Roman" w:cs="Times New Roman"/>
+                <w:sz w:val="24"/>
+                <w:szCs w:val="24"/>
+              </w:rPr>
+            </w:pPr>
+            <w:r>
+              <w:rPr>
+                <w:rFonts w:ascii="Times New Roman" w:eastAsia="Times New Roman" w:hAnsi="Times New Roman" w:cs="Times New Roman"/>
+                <w:sz w:val="24"/>
+                <w:szCs w:val="24"/>
+              </w:rPr>
+              <w:t>Developed Scheduled Trigger workflow feature to automatically execute user defined automations on defined schedules.</w:t>
+            </w:r>
+          </w:p>
+          <w:p>
+            <w:pPr>
+              <w:widowControl w:val="0"/>
+              <w:numPr>
+                <w:ilvl w:val="0"/>
+                <w:numId w:val="4"/>
+              </w:numPr>
+              <w:spacing w:line="240" w:lineRule="auto"/>
+              <w:rPr>
+                <w:rFonts w:ascii="Times New Roman" w:eastAsia="Times New Roman" w:hAnsi="Times New Roman" w:cs="Times New Roman"/>
+                <w:sz w:val="24"/>
+                <w:szCs w:val="24"/>
+              </w:rPr>
+            </w:pPr>
+            <w:r>
+              <w:rPr>
+                <w:rFonts w:ascii="Times New Roman" w:eastAsia="Times New Roman" w:hAnsi="Times New Roman" w:cs="Times New Roman"/>
+                <w:sz w:val="24"/>
+                <w:szCs w:val="24"/>
+              </w:rPr>
+              <w:t xml:space="preserve">Enhanced Box Workflow </w:t>
+            </w:r>
+            <w:r>
+              <w:rPr>
+                <w:rFonts w:ascii="Times New Roman" w:eastAsia="Times New Roman" w:hAnsi="Times New Roman" w:cs="Times New Roman"/>
+                <w:sz w:val="24"/>
+                <w:szCs w:val="24"/>
+              </w:rPr>
+              <w:t>feature packaging by refactoring services to accept configuration driven sets of available features for each user.</w:t>
+            </w:r>
+          </w:p>
+        </w:tc>
+      </w:tr>
+      <w:tr>
+        <w:tc>
+          <w:tcPr>
+            <w:tcW w:w="3285" w:type="dxa"/>
+            <w:shd w:val="clear" w:color="auto" w:fill="auto"/>
+            <w:tcMar>
+              <w:top w:w="100" w:type="dxa"/>
+              <w:left w:w="100" w:type="dxa"/>
+              <w:bottom w:w="100" w:type="dxa"/>
+              <w:right w:w="100" w:type="dxa"/>
+            </w:tcMar>
+          </w:tcPr>
+          <w:p>
+            <w:pPr>
+              <w:widowControl w:val="0"/>
               <w:pBdr>
                 <w:top w:val="nil"/>
                 <w:left w:val="nil"/>
@@ -302,248 +498,6 @@
         </w:trPr>
         <w:tc>
           <w:tcPr>
-            <w:tcW w:w="3285" w:type="dxa"/>
-            <w:shd w:val="clear" w:color="auto" w:fill="auto"/>
-            <w:tcMar>
-              <w:top w:w="100" w:type="dxa"/>
-              <w:left w:w="100" w:type="dxa"/>
-              <w:bottom w:w="100" w:type="dxa"/>
-              <w:right w:w="100" w:type="dxa"/>
-            </w:tcMar>
-          </w:tcPr>
-          <w:p>
-            <w:pPr>
-              <w:widowControl w:val="0"/>
-              <w:pBdr>
-                <w:top w:val="nil"/>
-                <w:left w:val="nil"/>
-                <w:bottom w:val="nil"/>
-                <w:right w:val="nil"/>
-                <w:between w:val="nil"/>
-              </w:pBdr>
-              <w:spacing w:line="240" w:lineRule="auto"/>
-              <w:ind w:left="720" w:hanging="360"/>
-              <w:rPr>
-                <w:rFonts w:ascii="Times New Roman" w:eastAsia="Times New Roman" w:hAnsi="Times New Roman" w:cs="Times New Roman"/>
-                <w:sz w:val="24"/>
-                <w:szCs w:val="24"/>
-                <w:u w:val="single"/>
-              </w:rPr>
-            </w:pPr>
-            <w:r>
-              <w:rPr>
-                <w:rFonts w:ascii="Times New Roman" w:eastAsia="Times New Roman" w:hAnsi="Times New Roman" w:cs="Times New Roman"/>
-                <w:sz w:val="24"/>
-                <w:szCs w:val="24"/>
-                <w:u w:val="single"/>
-              </w:rPr>
-              <w:t>Box Inc.</w:t>
-            </w:r>
-          </w:p>
-        </w:tc>
-        <w:tc>
-          <w:tcPr>
-            <w:tcW w:w="2955" w:type="dxa"/>
-            <w:shd w:val="clear" w:color="auto" w:fill="auto"/>
-            <w:tcMar>
-              <w:top w:w="100" w:type="dxa"/>
-              <w:left w:w="100" w:type="dxa"/>
-              <w:bottom w:w="100" w:type="dxa"/>
-              <w:right w:w="100" w:type="dxa"/>
-            </w:tcMar>
-          </w:tcPr>
-          <w:p>
-            <w:pPr>
-              <w:widowControl w:val="0"/>
-              <w:pBdr>
-                <w:top w:val="nil"/>
-                <w:left w:val="nil"/>
-                <w:bottom w:val="nil"/>
-                <w:right w:val="nil"/>
-                <w:between w:val="nil"/>
-              </w:pBdr>
-              <w:spacing w:line="240" w:lineRule="auto"/>
-              <w:rPr>
-                <w:rFonts w:ascii="Times New Roman" w:eastAsia="Times New Roman" w:hAnsi="Times New Roman" w:cs="Times New Roman"/>
-                <w:sz w:val="24"/>
-                <w:szCs w:val="24"/>
-                <w:u w:val="single"/>
-              </w:rPr>
-            </w:pPr>
-            <w:r>
-              <w:rPr>
-                <w:rFonts w:ascii="Times New Roman" w:eastAsia="Times New Roman" w:hAnsi="Times New Roman" w:cs="Times New Roman"/>
-                <w:sz w:val="24"/>
-                <w:szCs w:val="24"/>
-                <w:u w:val="single"/>
-              </w:rPr>
-              <w:t>Software Engineer</w:t>
-            </w:r>
-          </w:p>
-        </w:tc>
-        <w:tc>
-          <w:tcPr>
-            <w:tcW w:w="3120" w:type="dxa"/>
-            <w:shd w:val="clear" w:color="auto" w:fill="auto"/>
-            <w:tcMar>
-              <w:top w:w="100" w:type="dxa"/>
-              <w:left w:w="100" w:type="dxa"/>
-              <w:bottom w:w="100" w:type="dxa"/>
-              <w:right w:w="100" w:type="dxa"/>
-            </w:tcMar>
-          </w:tcPr>
-          <w:p>
-            <w:pPr>
-              <w:widowControl w:val="0"/>
-              <w:pBdr>
-                <w:top w:val="nil"/>
-                <w:left w:val="nil"/>
-                <w:bottom w:val="nil"/>
-                <w:right w:val="nil"/>
-                <w:between w:val="nil"/>
-              </w:pBdr>
-              <w:spacing w:line="240" w:lineRule="auto"/>
-              <w:rPr>
-                <w:rFonts w:ascii="Times New Roman" w:eastAsia="Times New Roman" w:hAnsi="Times New Roman" w:cs="Times New Roman"/>
-                <w:sz w:val="24"/>
-                <w:szCs w:val="24"/>
-                <w:u w:val="single"/>
-              </w:rPr>
-            </w:pPr>
-            <w:r>
-              <w:rPr>
-                <w:rFonts w:ascii="Times New Roman" w:eastAsia="Times New Roman" w:hAnsi="Times New Roman" w:cs="Times New Roman"/>
-                <w:sz w:val="24"/>
-                <w:szCs w:val="24"/>
-                <w:u w:val="single"/>
-              </w:rPr>
-              <w:t>January 2021 – Present</w:t>
-            </w:r>
-          </w:p>
-        </w:tc>
-      </w:tr>
-      <w:tr>
-        <w:trPr>
-          <w:trHeight w:val="480"/>
-        </w:trPr>
-        <w:tc>
-          <w:tcPr>
-            <w:tcW w:w="9360" w:type="dxa"/>
-            <w:gridSpan w:val="3"/>
-            <w:shd w:val="clear" w:color="auto" w:fill="auto"/>
-            <w:tcMar>
-              <w:top w:w="100" w:type="dxa"/>
-              <w:left w:w="100" w:type="dxa"/>
-              <w:bottom w:w="100" w:type="dxa"/>
-              <w:right w:w="100" w:type="dxa"/>
-            </w:tcMar>
-          </w:tcPr>
-          <w:p>
-            <w:pPr>
-              <w:widowControl w:val="0"/>
-              <w:numPr>
-                <w:ilvl w:val="0"/>
-                <w:numId w:val="4"/>
-              </w:numPr>
-              <w:pBdr>
-                <w:top w:val="nil"/>
-                <w:left w:val="nil"/>
-                <w:bottom w:val="nil"/>
-                <w:right w:val="nil"/>
-                <w:between w:val="nil"/>
-              </w:pBdr>
-              <w:spacing w:line="240" w:lineRule="auto"/>
-              <w:rPr>
-                <w:rFonts w:ascii="Times New Roman" w:eastAsia="Times New Roman" w:hAnsi="Times New Roman" w:cs="Times New Roman"/>
-                <w:sz w:val="24"/>
-                <w:szCs w:val="24"/>
-              </w:rPr>
-            </w:pPr>
-            <w:r>
-              <w:rPr>
-                <w:rFonts w:ascii="Times New Roman" w:eastAsia="Times New Roman" w:hAnsi="Times New Roman" w:cs="Times New Roman"/>
-                <w:sz w:val="24"/>
-                <w:szCs w:val="24"/>
-              </w:rPr>
-              <w:t>Built File Request Dashboard experience for administrators to manage File Requests of users within their enterprise.</w:t>
-            </w:r>
-          </w:p>
-          <w:p>
-            <w:pPr>
-              <w:widowControl w:val="0"/>
-              <w:numPr>
-                <w:ilvl w:val="0"/>
-                <w:numId w:val="4"/>
-              </w:numPr>
-              <w:pBdr>
-                <w:top w:val="nil"/>
-                <w:left w:val="nil"/>
-                <w:bottom w:val="nil"/>
-                <w:right w:val="nil"/>
-                <w:between w:val="nil"/>
-              </w:pBdr>
-              <w:spacing w:line="240" w:lineRule="auto"/>
-              <w:rPr>
-                <w:rFonts w:ascii="Times New Roman" w:eastAsia="Times New Roman" w:hAnsi="Times New Roman" w:cs="Times New Roman"/>
-                <w:sz w:val="24"/>
-                <w:szCs w:val="24"/>
-              </w:rPr>
-            </w:pPr>
-            <w:r>
-              <w:rPr>
-                <w:rFonts w:ascii="Times New Roman" w:eastAsia="Times New Roman" w:hAnsi="Times New Roman" w:cs="Times New Roman"/>
-                <w:sz w:val="24"/>
-                <w:szCs w:val="24"/>
-              </w:rPr>
-              <w:t>Developed Scheduled Trigger workflow feature to automatically execute user defined automations on defined schedules.</w:t>
-            </w:r>
-          </w:p>
-          <w:p>
-            <w:pPr>
-              <w:widowControl w:val="0"/>
-              <w:numPr>
-                <w:ilvl w:val="0"/>
-                <w:numId w:val="4"/>
-              </w:numPr>
-              <w:pBdr>
-                <w:top w:val="nil"/>
-                <w:left w:val="nil"/>
-                <w:bottom w:val="nil"/>
-                <w:right w:val="nil"/>
-                <w:between w:val="nil"/>
-              </w:pBdr>
-              <w:spacing w:line="240" w:lineRule="auto"/>
-              <w:rPr>
-                <w:rFonts w:ascii="Times New Roman" w:eastAsia="Times New Roman" w:hAnsi="Times New Roman" w:cs="Times New Roman"/>
-                <w:sz w:val="24"/>
-                <w:szCs w:val="24"/>
-              </w:rPr>
-            </w:pPr>
-            <w:r>
-              <w:rPr>
-                <w:rFonts w:ascii="Times New Roman" w:eastAsia="Times New Roman" w:hAnsi="Times New Roman" w:cs="Times New Roman"/>
-                <w:sz w:val="24"/>
-                <w:szCs w:val="24"/>
-              </w:rPr>
-              <w:t xml:space="preserve">Enhanced Box Workflow </w:t>
-            </w:r>
-            <w:r>
-              <w:rPr>
-                <w:rFonts w:ascii="Times New Roman" w:eastAsia="Times New Roman" w:hAnsi="Times New Roman" w:cs="Times New Roman"/>
-                <w:sz w:val="24"/>
-                <w:szCs w:val="24"/>
-              </w:rPr>
-              <w:t>feature packaging by refactoring services to accept configuration driven sets of available features for each user.</w:t>
-            </w:r>
-          </w:p>
-        </w:tc>
-      </w:tr>
-      <w:tr>
-        <w:trPr>
-          <w:trHeight w:val="480"/>
-        </w:trPr>
-        <w:tc>
-          <w:tcPr>
             <w:tcW w:w="9360" w:type="dxa"/>
             <w:gridSpan w:val="3"/>
             <w:shd w:val="clear" w:color="auto" w:fill="auto"/>
@@ -1311,9 +1265,9 @@
 <file path=word/numbering.xml><?xml version="1.0" encoding="utf-8"?>
 <w:numbering xmlns:wpc="http://schemas.microsoft.com/office/word/2010/wordprocessingCanvas" xmlns:cx="http://schemas.microsoft.com/office/drawing/2014/chartex" xmlns:cx1="http://schemas.microsoft.com/office/drawing/2015/9/8/chartex" xmlns:cx2="http://schemas.microsoft.com/office/drawing/2015/10/21/chartex" xmlns:cx3="http://schemas.microsoft.com/office/drawing/2016/5/9/chartex" xmlns:cx4="http://schemas.microsoft.com/office/drawing/2016/5/10/chartex" xmlns:cx5="http://schemas.microsoft.com/office/drawing/2016/5/11/chartex" xmlns:cx6="http://schemas.microsoft.com/office/drawing/2016/5/12/chartex" xmlns:cx7="http://schemas.microsoft.com/office/drawing/2016/5/13/chartex" xmlns:cx8="http://schemas.microsoft.com/office/drawing/2016/5/14/chartex" xmlns:mc="http://schemas.openxmlformats.org/markup-compatibility/2006" xmlns:aink="http://schemas.microsoft.com/office/drawing/2016/ink" xmlns:am3d="http://schemas.microsoft.com/office/drawing/2017/model3d" xmlns:o="urn:schemas-microsoft-com:office:office" xmlns:r="http://schemas.openxmlformats.org/officeDocument/2006/relationships" xmlns:m="http://schemas.openxmlformats.org/officeDocument/2006/math" xmlns:v="urn:schemas-microsoft-com:vml" xmlns:wp14="http://schemas.microsoft.com/office/word/2010/wordprocessingDrawing" xmlns:wp="http://schemas.openxmlformats.org/drawingml/2006/wordprocessingDrawing" xmlns:w10="urn:schemas-microsoft-com:office:word" xmlns:w="http://schemas.openxmlformats.org/wordprocessingml/2006/main" xmlns:w14="http://schemas.microsoft.com/office/word/2010/wordml" xmlns:w15="http://schemas.microsoft.com/office/word/2012/wordml" xmlns:w16cex="http://schemas.microsoft.com/office/word/2018/wordml/cex" xmlns:w16cid="http://schemas.microsoft.com/office/word/2016/wordml/cid" xmlns:w16="http://schemas.microsoft.com/office/word/2018/wordml" xmlns:w16sdtdh="http://schemas.microsoft.com/office/word/2020/wordml/sdtdatahash" xmlns:w16se="http://schemas.microsoft.com/office/word/2015/wordml/symex" xmlns:wpg="http://schemas.microsoft.com/office/word/2010/wordprocessingGroup" xmlns:wpi="http://schemas.microsoft.com/office/word/2010/wordprocessingInk" xmlns:wne="http://schemas.microsoft.com/office/word/2006/wordml" xmlns:wps="http://schemas.microsoft.com/office/word/2010/wordprocessingShape" mc:Ignorable="w14 w15 w16se w16cid w16 w16cex w16sdtdh wp14">
   <w:abstractNum w:abstractNumId="0" w15:restartNumberingAfterBreak="0">
-    <w:nsid w:val="3A9A7632"/>
+    <w:nsid w:val="075D3690"/>
     <w:multiLevelType w:val="multilevel"/>
-    <w:tmpl w:val="7C3A4702"/>
+    <w:tmpl w:val="E808361C"/>
     <w:lvl w:ilvl="0">
       <w:start w:val="1"/>
       <w:numFmt w:val="bullet"/>
@@ -1424,9 +1378,9 @@
     </w:lvl>
   </w:abstractNum>
   <w:abstractNum w:abstractNumId="1" w15:restartNumberingAfterBreak="0">
-    <w:nsid w:val="3B887FC4"/>
+    <w:nsid w:val="0C8F0CEC"/>
     <w:multiLevelType w:val="multilevel"/>
-    <w:tmpl w:val="88D2485E"/>
+    <w:tmpl w:val="BB1A6DFE"/>
     <w:lvl w:ilvl="0">
       <w:start w:val="1"/>
       <w:numFmt w:val="bullet"/>
@@ -1537,9 +1491,9 @@
     </w:lvl>
   </w:abstractNum>
   <w:abstractNum w:abstractNumId="2" w15:restartNumberingAfterBreak="0">
-    <w:nsid w:val="3C7E7759"/>
+    <w:nsid w:val="20AC14CB"/>
     <w:multiLevelType w:val="multilevel"/>
-    <w:tmpl w:val="BB5A1800"/>
+    <w:tmpl w:val="E1FAF8CE"/>
     <w:lvl w:ilvl="0">
       <w:start w:val="1"/>
       <w:numFmt w:val="bullet"/>
@@ -1650,9 +1604,9 @@
     </w:lvl>
   </w:abstractNum>
   <w:abstractNum w:abstractNumId="3" w15:restartNumberingAfterBreak="0">
-    <w:nsid w:val="4B5B1DFF"/>
+    <w:nsid w:val="538C63B5"/>
     <w:multiLevelType w:val="multilevel"/>
-    <w:tmpl w:val="0A0A9562"/>
+    <w:tmpl w:val="C008981C"/>
     <w:lvl w:ilvl="0">
       <w:start w:val="1"/>
       <w:numFmt w:val="bullet"/>
@@ -1763,9 +1717,9 @@
     </w:lvl>
   </w:abstractNum>
   <w:abstractNum w:abstractNumId="4" w15:restartNumberingAfterBreak="0">
-    <w:nsid w:val="5FF63D55"/>
+    <w:nsid w:val="6B85185E"/>
     <w:multiLevelType w:val="multilevel"/>
-    <w:tmpl w:val="642EA4FA"/>
+    <w:tmpl w:val="26DE7D1A"/>
     <w:lvl w:ilvl="0">
       <w:start w:val="1"/>
       <w:numFmt w:val="bullet"/>
@@ -1876,9 +1830,9 @@
     </w:lvl>
   </w:abstractNum>
   <w:abstractNum w:abstractNumId="5" w15:restartNumberingAfterBreak="0">
-    <w:nsid w:val="6DCC01FF"/>
+    <w:nsid w:val="7ACD5763"/>
     <w:multiLevelType w:val="multilevel"/>
-    <w:tmpl w:val="67F0C4B8"/>
+    <w:tmpl w:val="50E4B452"/>
     <w:lvl w:ilvl="0">
       <w:start w:val="1"/>
       <w:numFmt w:val="bullet"/>
@@ -1989,22 +1943,22 @@
     </w:lvl>
   </w:abstractNum>
   <w:num w:numId="1">
-    <w:abstractNumId w:val="5"/>
+    <w:abstractNumId w:val="1"/>
   </w:num>
   <w:num w:numId="2">
     <w:abstractNumId w:val="0"/>
   </w:num>
   <w:num w:numId="3">
-    <w:abstractNumId w:val="1"/>
+    <w:abstractNumId w:val="2"/>
   </w:num>
   <w:num w:numId="4">
+    <w:abstractNumId w:val="3"/>
+  </w:num>
+  <w:num w:numId="5">
     <w:abstractNumId w:val="4"/>
   </w:num>
-  <w:num w:numId="5">
-    <w:abstractNumId w:val="3"/>
-  </w:num>
   <w:num w:numId="6">
-    <w:abstractNumId w:val="2"/>
+    <w:abstractNumId w:val="5"/>
   </w:num>
 </w:numbering>
 </file>

</xml_diff>